<commit_message>
Add google analytics + update resume
</commit_message>
<xml_diff>
--- a/Abhinav_Tiwari2.docx
+++ b/Abhinav_Tiwari2.docx
@@ -672,31 +672,7 @@
             <w:u w:val="none"/>
             <w:lang w:val="en-GB"/>
           </w:rPr>
-          <w:t>abhinav1602.g</w:t>
-        </w:r>
-        <w:r>
-          <w:rPr>
-            <w:rStyle w:val="Hyperlink"/>
-            <w:rFonts w:ascii="Times New Roman" w:hAnsi="Times New Roman"/>
-            <w:b/>
-            <w:sz w:val="24"/>
-            <w:szCs w:val="24"/>
-            <w:u w:val="none"/>
-            <w:lang w:val="en-GB"/>
-          </w:rPr>
-          <w:t>i</w:t>
-        </w:r>
-        <w:r>
-          <w:rPr>
-            <w:rStyle w:val="Hyperlink"/>
-            <w:rFonts w:ascii="Times New Roman" w:hAnsi="Times New Roman"/>
-            <w:b/>
-            <w:sz w:val="24"/>
-            <w:szCs w:val="24"/>
-            <w:u w:val="none"/>
-            <w:lang w:val="en-GB"/>
-          </w:rPr>
-          <w:t>thub.io</w:t>
+          <w:t>abhinav1602.github.io</w:t>
         </w:r>
       </w:hyperlink>
       <w:r>
@@ -4705,33 +4681,31 @@
           <w:sz w:val="22"/>
           <w:szCs w:val="22"/>
         </w:rPr>
-        <w:t xml:space="preserve"> </w:t>
-      </w:r>
-      <w:proofErr w:type="spellStart"/>
-      <w:r>
-        <w:rPr>
-          <w:rStyle w:val="Emphasis"/>
-          <w:b/>
-          <w:bCs/>
-          <w:i w:val="0"/>
-          <w:iCs w:val="0"/>
-          <w:sz w:val="22"/>
-          <w:szCs w:val="22"/>
-        </w:rPr>
-        <w:t>Hawlett</w:t>
-      </w:r>
-      <w:proofErr w:type="spellEnd"/>
-      <w:r>
-        <w:rPr>
-          <w:rStyle w:val="Emphasis"/>
-          <w:b/>
-          <w:bCs/>
-          <w:i w:val="0"/>
-          <w:iCs w:val="0"/>
-          <w:sz w:val="22"/>
-          <w:szCs w:val="22"/>
-        </w:rPr>
-        <w:t xml:space="preserve"> Packard ( HP )                                                                          </w:t>
+        <w:t xml:space="preserve"> H</w:t>
+      </w:r>
+      <w:r>
+        <w:rPr>
+          <w:rStyle w:val="Emphasis"/>
+          <w:b/>
+          <w:bCs/>
+          <w:i w:val="0"/>
+          <w:iCs w:val="0"/>
+          <w:sz w:val="22"/>
+          <w:szCs w:val="22"/>
+        </w:rPr>
+        <w:t>e</w:t>
+      </w:r>
+      <w:r>
+        <w:rPr>
+          <w:rStyle w:val="Emphasis"/>
+          <w:b/>
+          <w:bCs/>
+          <w:i w:val="0"/>
+          <w:iCs w:val="0"/>
+          <w:sz w:val="22"/>
+          <w:szCs w:val="22"/>
+        </w:rPr>
+        <w:t xml:space="preserve">wlett Packard ( HP )                                                                          </w:t>
       </w:r>
       <w:r>
         <w:rPr>
@@ -4883,25 +4857,23 @@
           <w:sz w:val="22"/>
           <w:szCs w:val="22"/>
         </w:rPr>
-        <w:t>HP (</w:t>
-      </w:r>
-      <w:proofErr w:type="spellStart"/>
-      <w:r>
-        <w:rPr>
-          <w:b/>
-          <w:sz w:val="22"/>
-          <w:szCs w:val="22"/>
-        </w:rPr>
-        <w:t>Hawlett</w:t>
-      </w:r>
-      <w:proofErr w:type="spellEnd"/>
-      <w:r>
-        <w:rPr>
-          <w:b/>
-          <w:sz w:val="22"/>
-          <w:szCs w:val="22"/>
-        </w:rPr>
-        <w:t xml:space="preserve"> Packard) </w:t>
+        <w:t>HP (H</w:t>
+      </w:r>
+      <w:r>
+        <w:rPr>
+          <w:b/>
+          <w:sz w:val="22"/>
+          <w:szCs w:val="22"/>
+        </w:rPr>
+        <w:t>e</w:t>
+      </w:r>
+      <w:r>
+        <w:rPr>
+          <w:b/>
+          <w:sz w:val="22"/>
+          <w:szCs w:val="22"/>
+        </w:rPr>
+        <w:t xml:space="preserve">wlett Packard) </w:t>
       </w:r>
       <w:r>
         <w:rPr>
@@ -5365,22 +5337,14 @@
       <w:r>
         <w:rPr>
           <w:rStyle w:val="Emphasis"/>
+          <w:b/>
+          <w:bCs/>
           <w:i w:val="0"/>
           <w:iCs w:val="0"/>
           <w:color w:val="4F81BD" w:themeColor="accent1"/>
-        </w:rPr>
-        <w:t xml:space="preserve"> </w:t>
-      </w:r>
-      <w:r>
-        <w:rPr>
-          <w:rStyle w:val="Emphasis"/>
-          <w:b/>
-          <w:bCs/>
-          <w:i w:val="0"/>
-          <w:iCs w:val="0"/>
-          <w:color w:val="4F81BD" w:themeColor="accent1"/>
-        </w:rPr>
-        <w:t>:</w:t>
+          <w:u w:val="single"/>
+        </w:rPr>
+        <w:t xml:space="preserve"> :</w:t>
       </w:r>
       <w:proofErr w:type="gramEnd"/>
     </w:p>
@@ -7303,80 +7267,22 @@
     </w:p>
     <w:p>
       <w:pPr>
+        <w:ind w:left="-90"/>
         <w:jc w:val="both"/>
         <w:rPr>
-          <w:b/>
-          <w:bCs/>
+          <w:rStyle w:val="BookTitle"/>
           <w:color w:val="4F81BD" w:themeColor="accent1"/>
           <w:u w:val="single"/>
         </w:rPr>
       </w:pPr>
       <w:r>
         <w:rPr>
-          <w:b/>
-          <w:bCs/>
+          <w:rStyle w:val="BookTitle"/>
           <w:color w:val="4F81BD" w:themeColor="accent1"/>
           <w:u w:val="single"/>
         </w:rPr>
-        <w:t xml:space="preserve">EXTRA CURRICULAR </w:t>
-      </w:r>
-      <w:proofErr w:type="gramStart"/>
-      <w:r>
-        <w:rPr>
-          <w:b/>
-          <w:bCs/>
-          <w:color w:val="4F81BD" w:themeColor="accent1"/>
-          <w:u w:val="single"/>
-        </w:rPr>
-        <w:t>ACTIVITIES</w:t>
-      </w:r>
-      <w:r>
-        <w:rPr>
-          <w:b/>
-          <w:bCs/>
-          <w:color w:val="4F81BD" w:themeColor="accent1"/>
-        </w:rPr>
-        <w:t xml:space="preserve"> :</w:t>
-      </w:r>
-      <w:proofErr w:type="gramEnd"/>
-      <w:r>
-        <w:rPr>
-          <w:b/>
-          <w:bCs/>
-          <w:color w:val="4F81BD" w:themeColor="accent1"/>
-          <w:u w:val="single"/>
-        </w:rPr>
-        <w:t xml:space="preserve">                                            </w:t>
-      </w:r>
-    </w:p>
-    <w:p>
-      <w:pPr>
-        <w:numPr>
-          <w:ilvl w:val="0"/>
-          <w:numId w:val="2"/>
-        </w:numPr>
-        <w:tabs>
-          <w:tab w:val="clear" w:pos="795"/>
-          <w:tab w:val="num" w:pos="0"/>
-        </w:tabs>
-        <w:ind w:left="180" w:hanging="270"/>
-        <w:rPr>
-          <w:color w:val="000000"/>
-          <w:sz w:val="22"/>
-          <w:szCs w:val="22"/>
-        </w:rPr>
-      </w:pPr>
-      <w:r>
-        <w:rPr>
-          <w:b/>
-          <w:noProof/>
-          <w:color w:val="000000"/>
-          <w:sz w:val="22"/>
-          <w:szCs w:val="22"/>
-          <w:lang w:eastAsia="zh-TW"/>
-        </w:rPr>
         <w:pict>
-          <v:rect id="_x0000_s1036" style="position:absolute;left:0;text-align:left;margin-left:277.45pt;margin-top:605.2pt;width:256.05pt;height:161.65pt;flip:x;z-index:251663360;mso-wrap-distance-top:7.2pt;mso-wrap-distance-bottom:7.2pt;mso-position-horizontal-relative:margin;mso-position-vertical-relative:margin;mso-width-relative:margin;v-text-anchor:middle" o:allowincell="f" filled="f" fillcolor="black [3213]" strokecolor="#4f81bd [3204]" strokeweight="1.5pt">
+          <v:rect id="_x0000_s1036" style="position:absolute;left:0;text-align:left;margin-left:293.75pt;margin-top:605.2pt;width:239.75pt;height:161.65pt;flip:x;z-index:251663360;mso-wrap-distance-top:7.2pt;mso-wrap-distance-bottom:7.2pt;mso-position-horizontal-relative:margin;mso-position-vertical-relative:margin;mso-width-relative:margin;v-text-anchor:middle" o:allowincell="f" filled="f" fillcolor="black [3213]" strokecolor="#4f81bd [3204]" strokeweight="1.5pt">
             <v:shadow color="#f79646 [3209]" opacity=".5" offset="-15pt,0" offset2="-18pt,12pt"/>
             <v:textbox style="mso-next-textbox:#_x0000_s1036" inset="21.6pt,21.6pt,21.6pt,21.6pt">
               <w:txbxContent>
@@ -7645,67 +7551,35 @@
       </w:r>
       <w:r>
         <w:rPr>
-          <w:color w:val="000000"/>
-          <w:sz w:val="22"/>
-          <w:szCs w:val="22"/>
-        </w:rPr>
-        <w:t xml:space="preserve">Qualified for </w:t>
-      </w:r>
-      <w:proofErr w:type="spellStart"/>
-      <w:r>
-        <w:rPr>
-          <w:rStyle w:val="Strong"/>
-        </w:rPr>
-        <w:t>Facebook</w:t>
-      </w:r>
-      <w:proofErr w:type="spellEnd"/>
-      <w:r>
-        <w:rPr>
-          <w:rStyle w:val="Strong"/>
-        </w:rPr>
-        <w:t xml:space="preserve"> </w:t>
-      </w:r>
-      <w:proofErr w:type="spellStart"/>
-      <w:r>
-        <w:rPr>
-          <w:rStyle w:val="Strong"/>
-        </w:rPr>
-        <w:t>HackerCup</w:t>
-      </w:r>
-      <w:proofErr w:type="spellEnd"/>
-      <w:r>
-        <w:rPr>
           <w:rStyle w:val="BookTitle"/>
-        </w:rPr>
-        <w:t xml:space="preserve"> 2017</w:t>
-      </w:r>
-      <w:r>
-        <w:rPr>
-          <w:b/>
-          <w:bCs/>
-          <w:color w:val="000000"/>
-          <w:sz w:val="22"/>
-          <w:szCs w:val="22"/>
-        </w:rPr>
-        <w:t xml:space="preserve"> </w:t>
-      </w:r>
-      <w:r>
-        <w:rPr>
-          <w:color w:val="000000"/>
-          <w:sz w:val="22"/>
-          <w:szCs w:val="22"/>
-        </w:rPr>
-        <w:t>Round 1</w:t>
-      </w:r>
-      <w:r>
-        <w:rPr>
-          <w:b/>
-          <w:bCs/>
-          <w:color w:val="000000"/>
-          <w:sz w:val="22"/>
-          <w:szCs w:val="22"/>
-        </w:rPr>
-        <w:t>.</w:t>
+          <w:color w:val="4F81BD" w:themeColor="accent1"/>
+          <w:u w:val="single"/>
+        </w:rPr>
+        <w:t>Achievements</w:t>
+      </w:r>
+      <w:r>
+        <w:rPr>
+          <w:rStyle w:val="BookTitle"/>
+          <w:color w:val="4F81BD" w:themeColor="accent1"/>
+          <w:u w:val="single"/>
+        </w:rPr>
+        <w:t xml:space="preserve"> &amp; </w:t>
+      </w:r>
+      <w:r>
+        <w:rPr>
+          <w:rStyle w:val="BookTitle"/>
+          <w:color w:val="4F81BD" w:themeColor="accent1"/>
+          <w:u w:val="single"/>
+        </w:rPr>
+        <w:t>extracurricular</w:t>
+      </w:r>
+      <w:r>
+        <w:rPr>
+          <w:rStyle w:val="BookTitle"/>
+          <w:color w:val="4F81BD" w:themeColor="accent1"/>
+          <w:u w:val="single"/>
+        </w:rPr>
+        <w:t xml:space="preserve"> activities: </w:t>
       </w:r>
     </w:p>
     <w:p>
@@ -7731,15 +7605,25 @@
           <w:sz w:val="22"/>
           <w:szCs w:val="22"/>
         </w:rPr>
-        <w:t>Qualified for</w:t>
-      </w:r>
-      <w:r>
-        <w:rPr>
-          <w:b/>
-          <w:bCs/>
-          <w:color w:val="000000"/>
-          <w:sz w:val="22"/>
-          <w:szCs w:val="22"/>
+        <w:t xml:space="preserve">Qualified for </w:t>
+      </w:r>
+      <w:proofErr w:type="spellStart"/>
+      <w:r>
+        <w:rPr>
+          <w:rStyle w:val="Strong"/>
+        </w:rPr>
+        <w:t>Facebook</w:t>
+      </w:r>
+      <w:proofErr w:type="spellEnd"/>
+      <w:r>
+        <w:rPr>
+          <w:rStyle w:val="Strong"/>
+        </w:rPr>
+        <w:t xml:space="preserve"> Hacker</w:t>
+      </w:r>
+      <w:r>
+        <w:rPr>
+          <w:rStyle w:val="Strong"/>
         </w:rPr>
         <w:t xml:space="preserve"> </w:t>
       </w:r>
@@ -7747,21 +7631,13 @@
         <w:rPr>
           <w:rStyle w:val="Strong"/>
         </w:rPr>
-        <w:t xml:space="preserve">Google </w:t>
-      </w:r>
-      <w:proofErr w:type="spellStart"/>
-      <w:r>
-        <w:rPr>
-          <w:rStyle w:val="Strong"/>
-        </w:rPr>
-        <w:t>CodeJam</w:t>
-      </w:r>
-      <w:proofErr w:type="spellEnd"/>
-      <w:r>
-        <w:rPr>
-          <w:rStyle w:val="Strong"/>
-        </w:rPr>
-        <w:t xml:space="preserve"> 2016</w:t>
+        <w:t>Cup</w:t>
+      </w:r>
+      <w:r>
+        <w:rPr>
+          <w:rStyle w:val="BookTitle"/>
+        </w:rPr>
+        <w:t xml:space="preserve"> 2017</w:t>
       </w:r>
       <w:r>
         <w:rPr>
@@ -7815,21 +7691,45 @@
           <w:sz w:val="22"/>
           <w:szCs w:val="22"/>
         </w:rPr>
-        <w:t xml:space="preserve">Started </w:t>
+        <w:t>Qualified for</w:t>
+      </w:r>
+      <w:r>
+        <w:rPr>
+          <w:b/>
+          <w:bCs/>
+          <w:color w:val="000000"/>
+          <w:sz w:val="22"/>
+          <w:szCs w:val="22"/>
+        </w:rPr>
+        <w:t xml:space="preserve"> </w:t>
       </w:r>
       <w:r>
         <w:rPr>
           <w:rStyle w:val="Strong"/>
         </w:rPr>
-        <w:t>Coding Club</w:t>
-      </w:r>
-      <w:r>
-        <w:rPr>
+        <w:t>Google Code</w:t>
+      </w:r>
+      <w:r>
+        <w:rPr>
+          <w:rStyle w:val="Strong"/>
+        </w:rPr>
+        <w:t>-</w:t>
+      </w:r>
+      <w:r>
+        <w:rPr>
+          <w:rStyle w:val="Strong"/>
+        </w:rPr>
+        <w:t>Jam 2016</w:t>
+      </w:r>
+      <w:r>
+        <w:rPr>
+          <w:b/>
+          <w:bCs/>
           <w:color w:val="000000"/>
           <w:sz w:val="22"/>
           <w:szCs w:val="22"/>
         </w:rPr>
-        <w:t xml:space="preserve"> for the first time in my </w:t>
+        <w:t xml:space="preserve"> </w:t>
       </w:r>
       <w:r>
         <w:rPr>
@@ -7837,43 +7737,17 @@
           <w:sz w:val="22"/>
           <w:szCs w:val="22"/>
         </w:rPr>
-        <w:t>college</w:t>
-      </w:r>
-      <w:r>
-        <w:rPr>
+        <w:t>Round 1</w:t>
+      </w:r>
+      <w:r>
+        <w:rPr>
+          <w:b/>
+          <w:bCs/>
           <w:color w:val="000000"/>
           <w:sz w:val="22"/>
           <w:szCs w:val="22"/>
         </w:rPr>
-        <w:t xml:space="preserve"> - </w:t>
-      </w:r>
-      <w:proofErr w:type="gramStart"/>
-      <w:r>
-        <w:rPr>
-          <w:rStyle w:val="Strong"/>
-        </w:rPr>
-        <w:t>Loop :</w:t>
-      </w:r>
-      <w:proofErr w:type="gramEnd"/>
-      <w:r>
-        <w:rPr>
-          <w:rStyle w:val="Strong"/>
-        </w:rPr>
-        <w:t xml:space="preserve"> </w:t>
-      </w:r>
-      <w:proofErr w:type="spellStart"/>
-      <w:r>
-        <w:rPr>
-          <w:rStyle w:val="Strong"/>
-        </w:rPr>
-        <w:t>Galgotia’s</w:t>
-      </w:r>
-      <w:proofErr w:type="spellEnd"/>
-      <w:r>
-        <w:rPr>
-          <w:rStyle w:val="Strong"/>
-        </w:rPr>
-        <w:t xml:space="preserve"> Coders Hub.</w:t>
+        <w:t>.</w:t>
       </w:r>
     </w:p>
     <w:p>
@@ -7895,127 +7769,63 @@
       </w:pPr>
       <w:r>
         <w:rPr>
-          <w:b/>
           <w:color w:val="000000"/>
           <w:sz w:val="22"/>
           <w:szCs w:val="22"/>
         </w:rPr>
-        <w:t>Co-ordinator</w:t>
-      </w:r>
-      <w:r>
-        <w:rPr>
-          <w:b/>
+        <w:t xml:space="preserve">Started </w:t>
+      </w:r>
+      <w:r>
+        <w:rPr>
+          <w:rStyle w:val="Strong"/>
+        </w:rPr>
+        <w:t>Coding Club</w:t>
+      </w:r>
+      <w:r>
+        <w:rPr>
           <w:color w:val="000000"/>
           <w:sz w:val="22"/>
           <w:szCs w:val="22"/>
         </w:rPr>
-        <w:t xml:space="preserve"> </w:t>
-      </w:r>
-      <w:r>
-        <w:rPr>
-          <w:bCs/>
+        <w:t xml:space="preserve"> for the first time in my </w:t>
+      </w:r>
+      <w:r>
+        <w:rPr>
           <w:color w:val="000000"/>
           <w:sz w:val="22"/>
           <w:szCs w:val="22"/>
         </w:rPr>
-        <w:t>of the</w:t>
-      </w:r>
-      <w:r>
-        <w:rPr>
-          <w:rStyle w:val="BookTitle"/>
-        </w:rPr>
-        <w:t xml:space="preserve"> </w:t>
-      </w:r>
+        <w:t>college</w:t>
+      </w:r>
+      <w:r>
+        <w:rPr>
+          <w:color w:val="000000"/>
+          <w:sz w:val="22"/>
+          <w:szCs w:val="22"/>
+        </w:rPr>
+        <w:t xml:space="preserve"> - </w:t>
+      </w:r>
+      <w:proofErr w:type="gramStart"/>
       <w:r>
         <w:rPr>
           <w:rStyle w:val="Strong"/>
         </w:rPr>
-        <w:t>Gaming</w:t>
-      </w:r>
-      <w:r>
-        <w:rPr>
-          <w:bCs/>
-          <w:color w:val="000000"/>
-          <w:sz w:val="22"/>
-          <w:szCs w:val="22"/>
-        </w:rPr>
-        <w:t xml:space="preserve"> Committee </w:t>
-      </w:r>
-      <w:r>
-        <w:rPr>
-          <w:color w:val="000000"/>
-          <w:sz w:val="22"/>
-          <w:szCs w:val="22"/>
-        </w:rPr>
-        <w:t xml:space="preserve">of </w:t>
-      </w:r>
-      <w:r>
-        <w:rPr>
-          <w:color w:val="000000"/>
-          <w:sz w:val="22"/>
-          <w:szCs w:val="22"/>
-        </w:rPr>
-        <w:t>my</w:t>
-      </w:r>
-      <w:r>
-        <w:rPr>
-          <w:color w:val="000000"/>
-          <w:sz w:val="22"/>
-          <w:szCs w:val="22"/>
-        </w:rPr>
-        <w:t xml:space="preserve"> </w:t>
-      </w:r>
-      <w:proofErr w:type="gramStart"/>
-      <w:r>
-        <w:rPr>
-          <w:color w:val="000000"/>
-          <w:sz w:val="22"/>
-          <w:szCs w:val="22"/>
-        </w:rPr>
-        <w:t xml:space="preserve">college </w:t>
-      </w:r>
-      <w:r>
-        <w:rPr>
-          <w:color w:val="000000"/>
-          <w:sz w:val="22"/>
-          <w:szCs w:val="22"/>
-        </w:rPr>
-        <w:t xml:space="preserve"> </w:t>
-      </w:r>
-      <w:r>
-        <w:rPr>
-          <w:color w:val="000000"/>
-          <w:sz w:val="22"/>
-          <w:szCs w:val="22"/>
-        </w:rPr>
-        <w:t>–</w:t>
-      </w:r>
+        <w:t>Loop :</w:t>
+      </w:r>
+      <w:proofErr w:type="spellStart"/>
+      <w:r>
+        <w:rPr>
+          <w:rStyle w:val="Strong"/>
+        </w:rPr>
+        <w:t>Galgotia’s</w:t>
+      </w:r>
+      <w:proofErr w:type="spellEnd"/>
       <w:proofErr w:type="gramEnd"/>
       <w:r>
         <w:rPr>
-          <w:color w:val="000000"/>
-          <w:sz w:val="22"/>
-          <w:szCs w:val="22"/>
-        </w:rPr>
-        <w:t xml:space="preserve"> </w:t>
-      </w:r>
-      <w:r>
-        <w:rPr>
-          <w:bCs/>
-          <w:color w:val="000000"/>
-          <w:sz w:val="22"/>
-          <w:szCs w:val="22"/>
-        </w:rPr>
-        <w:t>F.R.A.G</w:t>
-      </w:r>
-      <w:r>
-        <w:rPr>
-          <w:b/>
-          <w:color w:val="000000"/>
-          <w:sz w:val="22"/>
-          <w:szCs w:val="22"/>
-        </w:rPr>
-        <w:t>.</w:t>
+          <w:rStyle w:val="Strong"/>
+        </w:rPr>
+        <w:t xml:space="preserve"> Coders Hub.</w:t>
       </w:r>
     </w:p>
     <w:p>
@@ -8037,10 +7847,136 @@
       </w:pPr>
       <w:r>
         <w:rPr>
+          <w:b/>
           <w:color w:val="000000"/>
           <w:sz w:val="22"/>
           <w:szCs w:val="22"/>
         </w:rPr>
+        <w:t>Co-ordinator</w:t>
+      </w:r>
+      <w:r>
+        <w:rPr>
+          <w:b/>
+          <w:color w:val="000000"/>
+          <w:sz w:val="22"/>
+          <w:szCs w:val="22"/>
+        </w:rPr>
+        <w:t xml:space="preserve"> </w:t>
+      </w:r>
+      <w:r>
+        <w:rPr>
+          <w:bCs/>
+          <w:color w:val="000000"/>
+          <w:sz w:val="22"/>
+          <w:szCs w:val="22"/>
+        </w:rPr>
+        <w:t>of the</w:t>
+      </w:r>
+      <w:r>
+        <w:rPr>
+          <w:rStyle w:val="BookTitle"/>
+        </w:rPr>
+        <w:t xml:space="preserve"> </w:t>
+      </w:r>
+      <w:r>
+        <w:rPr>
+          <w:rStyle w:val="Strong"/>
+        </w:rPr>
+        <w:t>Gaming</w:t>
+      </w:r>
+      <w:r>
+        <w:rPr>
+          <w:bCs/>
+          <w:color w:val="000000"/>
+          <w:sz w:val="22"/>
+          <w:szCs w:val="22"/>
+        </w:rPr>
+        <w:t xml:space="preserve"> </w:t>
+      </w:r>
+      <w:r>
+        <w:rPr>
+          <w:b/>
+          <w:color w:val="000000"/>
+          <w:sz w:val="22"/>
+          <w:szCs w:val="22"/>
+        </w:rPr>
+        <w:t>Club</w:t>
+      </w:r>
+      <w:r>
+        <w:rPr>
+          <w:bCs/>
+          <w:color w:val="000000"/>
+          <w:sz w:val="22"/>
+          <w:szCs w:val="22"/>
+        </w:rPr>
+        <w:t xml:space="preserve"> </w:t>
+      </w:r>
+      <w:r>
+        <w:rPr>
+          <w:color w:val="000000"/>
+          <w:sz w:val="22"/>
+          <w:szCs w:val="22"/>
+        </w:rPr>
+        <w:t xml:space="preserve">of </w:t>
+      </w:r>
+      <w:r>
+        <w:rPr>
+          <w:color w:val="000000"/>
+          <w:sz w:val="22"/>
+          <w:szCs w:val="22"/>
+        </w:rPr>
+        <w:t>my</w:t>
+      </w:r>
+      <w:r>
+        <w:rPr>
+          <w:color w:val="000000"/>
+          <w:sz w:val="22"/>
+          <w:szCs w:val="22"/>
+        </w:rPr>
+        <w:t xml:space="preserve"> college – </w:t>
+      </w:r>
+      <w:r>
+        <w:rPr>
+          <w:bCs/>
+          <w:color w:val="000000"/>
+          <w:sz w:val="22"/>
+          <w:szCs w:val="22"/>
+        </w:rPr>
+        <w:t>F.R.A.G</w:t>
+      </w:r>
+      <w:r>
+        <w:rPr>
+          <w:b/>
+          <w:color w:val="000000"/>
+          <w:sz w:val="22"/>
+          <w:szCs w:val="22"/>
+        </w:rPr>
+        <w:t>.</w:t>
+      </w:r>
+    </w:p>
+    <w:p>
+      <w:pPr>
+        <w:numPr>
+          <w:ilvl w:val="0"/>
+          <w:numId w:val="2"/>
+        </w:numPr>
+        <w:tabs>
+          <w:tab w:val="clear" w:pos="795"/>
+          <w:tab w:val="num" w:pos="0"/>
+        </w:tabs>
+        <w:ind w:left="180" w:hanging="270"/>
+        <w:rPr>
+          <w:color w:val="000000"/>
+          <w:sz w:val="22"/>
+          <w:szCs w:val="22"/>
+        </w:rPr>
+      </w:pPr>
+      <w:r>
+        <w:rPr>
+          <w:color w:val="000000"/>
+          <w:sz w:val="22"/>
+          <w:szCs w:val="22"/>
+        </w:rPr>
         <w:t xml:space="preserve">Won </w:t>
       </w:r>
       <w:r>
@@ -8071,7 +8007,6 @@
         <w:t xml:space="preserve"> prize in </w:t>
       </w:r>
       <w:hyperlink r:id="rId20" w:history="1">
-        <w:proofErr w:type="spellStart"/>
         <w:r>
           <w:rPr>
             <w:rStyle w:val="Hyperlink"/>
@@ -8105,7 +8040,6 @@
           </w:rPr>
           <w:t>f</w:t>
         </w:r>
-        <w:proofErr w:type="spellEnd"/>
         <w:r>
           <w:rPr>
             <w:rStyle w:val="Hyperlink"/>
@@ -8115,18 +8049,7 @@
             <w:szCs w:val="22"/>
             <w:u w:val="none"/>
           </w:rPr>
-          <w:t>‘</w:t>
-        </w:r>
-        <w:r>
-          <w:rPr>
-            <w:rStyle w:val="Hyperlink"/>
-            <w:bCs/>
-            <w:color w:val="auto"/>
-            <w:sz w:val="22"/>
-            <w:szCs w:val="22"/>
-            <w:u w:val="none"/>
-          </w:rPr>
-          <w:tab/>
+          <w:t>-</w:t>
         </w:r>
         <w:r>
           <w:rPr>
@@ -8219,6 +8142,16 @@
       </w:r>
       <w:r>
         <w:rPr>
+          <w:b/>
+          <w:bCs/>
+          <w:sz w:val="22"/>
+          <w:szCs w:val="22"/>
+          <w:vertAlign w:val="superscript"/>
+        </w:rPr>
+        <w:t>th</w:t>
+      </w:r>
+      <w:r>
+        <w:rPr>
           <w:sz w:val="22"/>
           <w:szCs w:val="22"/>
         </w:rPr>
@@ -8308,6 +8241,15 @@
         <w:t xml:space="preserve"> .</w:t>
       </w:r>
       <w:proofErr w:type="gramEnd"/>
+      <w:r>
+        <w:rPr>
+          <w:b/>
+          <w:bCs/>
+          <w:sz w:val="22"/>
+          <w:szCs w:val="22"/>
+        </w:rPr>
+        <w:t>–––</w:t>
+      </w:r>
     </w:p>
     <w:p>
       <w:pPr>
@@ -12619,6 +12561,7 @@
   <w:style w:type="character" w:default="1" w:styleId="DefaultParagraphFont">
     <w:name w:val="Default Paragraph Font"/>
     <w:uiPriority w:val="1"/>
+    <w:semiHidden/>
     <w:unhideWhenUsed/>
   </w:style>
   <w:style w:type="table" w:default="1" w:styleId="TableNormal">
@@ -13241,7 +13184,7 @@
 </file>
 
 <file path=customXml/itemProps1.xml><?xml version="1.0" encoding="utf-8"?>
-<ds:datastoreItem xmlns:ds="http://schemas.openxmlformats.org/officeDocument/2006/customXml" ds:itemID="{60188E2D-3751-4495-962D-D5CDE5A05FC4}">
+<ds:datastoreItem xmlns:ds="http://schemas.openxmlformats.org/officeDocument/2006/customXml" ds:itemID="{CE6827A8-183D-4B11-B540-F65B815E33CF}">
   <ds:schemaRefs>
     <ds:schemaRef ds:uri="http://schemas.openxmlformats.org/officeDocument/2006/bibliography"/>
   </ds:schemaRefs>

</xml_diff>

<commit_message>
contact form responsive + resume update
</commit_message>
<xml_diff>
--- a/Abhinav_Tiwari2.docx
+++ b/Abhinav_Tiwari2.docx
@@ -553,6 +553,18 @@
             <w10:wrap anchorx="margin"/>
           </v:rect>
         </w:pict>
+      </w:r>
+      <w:r>
+        <w:rPr>
+          <w:rFonts w:ascii="Times New Roman" w:hAnsi="Times New Roman"/>
+          <w:b/>
+          <w:color w:val="000000"/>
+          <w:sz w:val="24"/>
+          <w:szCs w:val="24"/>
+          <w:u w:val="single"/>
+          <w:lang w:val="en-GB"/>
+        </w:rPr>
+        <w:t xml:space="preserve"> </w:t>
       </w:r>
       <w:r>
         <w:rPr>
@@ -7278,8 +7290,6 @@
       <w:r>
         <w:rPr>
           <w:rStyle w:val="BookTitle"/>
-          <w:color w:val="4F81BD" w:themeColor="accent1"/>
-          <w:u w:val="single"/>
         </w:rPr>
         <w:pict>
           <v:rect id="_x0000_s1036" style="position:absolute;left:0;text-align:left;margin-left:293.75pt;margin-top:605.2pt;width:239.75pt;height:161.65pt;flip:x;z-index:251663360;mso-wrap-distance-top:7.2pt;mso-wrap-distance-bottom:7.2pt;mso-position-horizontal-relative:margin;mso-position-vertical-relative:margin;mso-width-relative:margin;v-text-anchor:middle" o:allowincell="f" filled="f" fillcolor="black [3213]" strokecolor="#4f81bd [3204]" strokeweight="1.5pt">
@@ -13184,7 +13194,7 @@
 </file>
 
 <file path=customXml/itemProps1.xml><?xml version="1.0" encoding="utf-8"?>
-<ds:datastoreItem xmlns:ds="http://schemas.openxmlformats.org/officeDocument/2006/customXml" ds:itemID="{CE6827A8-183D-4B11-B540-F65B815E33CF}">
+<ds:datastoreItem xmlns:ds="http://schemas.openxmlformats.org/officeDocument/2006/customXml" ds:itemID="{098F190C-153B-45EA-B28B-3CBA6CA44176}">
   <ds:schemaRefs>
     <ds:schemaRef ds:uri="http://schemas.openxmlformats.org/officeDocument/2006/bibliography"/>
   </ds:schemaRefs>

</xml_diff>